<commit_message>
Major update to project: updated SQL table definiton file, updated web API's model's to be consistent with the updated SQL tables, updated frontend to include images
</commit_message>
<xml_diff>
--- a/Docs/Problem, solution, requirements, etc/Documentation.docx
+++ b/Docs/Problem, solution, requirements, etc/Documentation.docx
@@ -289,19 +289,6 @@
         <w:jc w:val="both"/>
       </w:pPr>
       <w:r>
-        <w:t>Ask users about the progress regarding their budget plans</w:t>
-      </w:r>
-    </w:p>
-    <w:p>
-      <w:pPr>
-        <w:pStyle w:val="ListParagraph"/>
-        <w:numPr>
-          <w:ilvl w:val="0"/>
-          <w:numId w:val="1"/>
-        </w:numPr>
-        <w:jc w:val="both"/>
-      </w:pPr>
-      <w:r>
         <w:t>Send users reminders about their budget plan goals</w:t>
       </w:r>
     </w:p>
@@ -349,7 +336,6 @@
         <w:jc w:val="both"/>
       </w:pPr>
       <w:r>
-        <w:lastRenderedPageBreak/>
         <w:t>View and add suggestions to suggestion board</w:t>
       </w:r>
     </w:p>
@@ -444,6 +430,19 @@
       <w:proofErr w:type="spellEnd"/>
       <w:r>
         <w:t>. This budgeting capability is especially helpful for individuals visiting unfamiliar places or those who want to know in advance how much they should save. As a result, users can focus on enjoying their trip without the need to track each individual expense during their vacation.</w:t>
+      </w:r>
+    </w:p>
+    <w:p>
+      <w:pPr>
+        <w:jc w:val="both"/>
+      </w:pPr>
+    </w:p>
+    <w:p>
+      <w:pPr>
+        <w:jc w:val="both"/>
+      </w:pPr>
+      <w:r>
+        <w:t xml:space="preserve">This web application is for individual’s above the age of 18 who have the means to fund their own vacations but require an estimated budget for their upcoming vacations. </w:t>
       </w:r>
     </w:p>
     <w:p>
@@ -552,13 +551,8 @@
         </w:numPr>
         <w:jc w:val="both"/>
       </w:pPr>
-      <w:proofErr w:type="gramStart"/>
-      <w:r>
-        <w:t>User</w:t>
-      </w:r>
-      <w:proofErr w:type="gramEnd"/>
-      <w:r>
-        <w:t xml:space="preserve"> s</w:t>
+      <w:r>
+        <w:t>S</w:t>
       </w:r>
       <w:r>
         <w:t>ign up</w:t>
@@ -577,7 +571,7 @@
         <w:jc w:val="both"/>
       </w:pPr>
       <w:r>
-        <w:t>User l</w:t>
+        <w:t>L</w:t>
       </w:r>
       <w:r>
         <w:t>ogin</w:t>
@@ -596,20 +590,26 @@
         <w:jc w:val="both"/>
       </w:pPr>
       <w:r>
-        <w:t>User account page</w:t>
-      </w:r>
-    </w:p>
-    <w:p>
-      <w:pPr>
-        <w:pStyle w:val="ListParagraph"/>
-        <w:numPr>
-          <w:ilvl w:val="0"/>
-          <w:numId w:val="1"/>
-        </w:numPr>
-        <w:jc w:val="both"/>
-      </w:pPr>
-      <w:r>
-        <w:t>User home page</w:t>
+        <w:t>Profile</w:t>
+      </w:r>
+      <w:r>
+        <w:t xml:space="preserve"> page</w:t>
+      </w:r>
+    </w:p>
+    <w:p>
+      <w:pPr>
+        <w:pStyle w:val="ListParagraph"/>
+        <w:numPr>
+          <w:ilvl w:val="0"/>
+          <w:numId w:val="1"/>
+        </w:numPr>
+        <w:jc w:val="both"/>
+      </w:pPr>
+      <w:r>
+        <w:t>H</w:t>
+      </w:r>
+      <w:r>
+        <w:t>ome page</w:t>
       </w:r>
     </w:p>
     <w:p>
@@ -626,6 +626,19 @@
       </w:r>
       <w:r>
         <w:t>budget plan page</w:t>
+      </w:r>
+    </w:p>
+    <w:p>
+      <w:pPr>
+        <w:pStyle w:val="ListParagraph"/>
+        <w:numPr>
+          <w:ilvl w:val="0"/>
+          <w:numId w:val="1"/>
+        </w:numPr>
+        <w:jc w:val="both"/>
+      </w:pPr>
+      <w:r>
+        <w:t>View budget plan page</w:t>
       </w:r>
     </w:p>
     <w:p>
@@ -1057,6 +1070,7 @@
               <w:jc w:val="both"/>
             </w:pPr>
             <w:r>
+              <w:lastRenderedPageBreak/>
               <w:t xml:space="preserve">Develop frontend </w:t>
             </w:r>
           </w:p>

</xml_diff>